<commit_message>
adding a bunch of files
</commit_message>
<xml_diff>
--- a/ISYS605_Database_Principles/Modules/2/Knebl_Week 1 - Semester Project- Topic Selection.docx
+++ b/ISYS605_Database_Principles/Modules/2/Knebl_Week 1 - Semester Project- Topic Selection.docx
@@ -1179,6 +1179,131 @@
       </w:pPr>
       <w:proofErr w:type="spellStart"/>
       <w:r>
+        <w:t>BankId</w:t>
+      </w:r>
+      <w:proofErr w:type="spellEnd"/>
+    </w:p>
+    <w:p>
+      <w:pPr>
+        <w:pStyle w:val="ListParagraph"/>
+        <w:numPr>
+          <w:ilvl w:val="1"/>
+          <w:numId w:val="3"/>
+        </w:numPr>
+      </w:pPr>
+      <w:proofErr w:type="spellStart"/>
+      <w:r>
+        <w:t>Account</w:t>
+      </w:r>
+      <w:r>
+        <w:t>Number</w:t>
+      </w:r>
+      <w:proofErr w:type="spellEnd"/>
+    </w:p>
+    <w:p>
+      <w:pPr>
+        <w:pStyle w:val="ListParagraph"/>
+        <w:numPr>
+          <w:ilvl w:val="1"/>
+          <w:numId w:val="3"/>
+        </w:numPr>
+      </w:pPr>
+      <w:proofErr w:type="spellStart"/>
+      <w:r>
+        <w:t>Account</w:t>
+      </w:r>
+      <w:r>
+        <w:t>Type</w:t>
+      </w:r>
+      <w:r>
+        <w:t>ID</w:t>
+      </w:r>
+      <w:proofErr w:type="spellEnd"/>
+    </w:p>
+    <w:p>
+      <w:pPr>
+        <w:pStyle w:val="ListParagraph"/>
+        <w:numPr>
+          <w:ilvl w:val="1"/>
+          <w:numId w:val="3"/>
+        </w:numPr>
+      </w:pPr>
+      <w:r>
+        <w:t>Balance</w:t>
+      </w:r>
+    </w:p>
+    <w:p>
+      <w:pPr>
+        <w:pStyle w:val="ListParagraph"/>
+        <w:numPr>
+          <w:ilvl w:val="0"/>
+          <w:numId w:val="3"/>
+        </w:numPr>
+      </w:pPr>
+      <w:proofErr w:type="spellStart"/>
+      <w:r>
+        <w:t>AccountTypes</w:t>
+      </w:r>
+      <w:proofErr w:type="spellEnd"/>
+    </w:p>
+    <w:p>
+      <w:pPr>
+        <w:pStyle w:val="ListParagraph"/>
+        <w:numPr>
+          <w:ilvl w:val="1"/>
+          <w:numId w:val="3"/>
+        </w:numPr>
+      </w:pPr>
+      <w:proofErr w:type="spellStart"/>
+      <w:r>
+        <w:t>AccountTypeID</w:t>
+      </w:r>
+      <w:proofErr w:type="spellEnd"/>
+    </w:p>
+    <w:p>
+      <w:pPr>
+        <w:pStyle w:val="ListParagraph"/>
+        <w:numPr>
+          <w:ilvl w:val="1"/>
+          <w:numId w:val="3"/>
+        </w:numPr>
+      </w:pPr>
+      <w:proofErr w:type="spellStart"/>
+      <w:r>
+        <w:t>AccountType</w:t>
+      </w:r>
+      <w:proofErr w:type="spellEnd"/>
+      <w:r>
+        <w:t xml:space="preserve"> (i.e. checking, savings, credit)</w:t>
+      </w:r>
+    </w:p>
+    <w:p>
+      <w:pPr>
+        <w:pStyle w:val="ListParagraph"/>
+        <w:numPr>
+          <w:ilvl w:val="0"/>
+          <w:numId w:val="3"/>
+        </w:numPr>
+      </w:pPr>
+      <w:proofErr w:type="spellStart"/>
+      <w:r>
+        <w:t>UserAccounts</w:t>
+      </w:r>
+      <w:proofErr w:type="spellEnd"/>
+      <w:r>
+        <w:t xml:space="preserve"> (linking table)</w:t>
+      </w:r>
+    </w:p>
+    <w:p>
+      <w:pPr>
+        <w:pStyle w:val="ListParagraph"/>
+        <w:numPr>
+          <w:ilvl w:val="1"/>
+          <w:numId w:val="3"/>
+        </w:numPr>
+      </w:pPr>
+      <w:proofErr w:type="spellStart"/>
+      <w:r>
         <w:t>UserId</w:t>
       </w:r>
       <w:proofErr w:type="spellEnd"/>
@@ -1193,45 +1318,9 @@
       </w:pPr>
       <w:proofErr w:type="spellStart"/>
       <w:r>
-        <w:t>BankId</w:t>
-      </w:r>
-      <w:proofErr w:type="spellEnd"/>
-    </w:p>
-    <w:p>
-      <w:pPr>
-        <w:pStyle w:val="ListParagraph"/>
-        <w:numPr>
-          <w:ilvl w:val="1"/>
-          <w:numId w:val="3"/>
-        </w:numPr>
-      </w:pPr>
-      <w:r>
-        <w:t>Number</w:t>
-      </w:r>
-    </w:p>
-    <w:p>
-      <w:pPr>
-        <w:pStyle w:val="ListParagraph"/>
-        <w:numPr>
-          <w:ilvl w:val="1"/>
-          <w:numId w:val="3"/>
-        </w:numPr>
-      </w:pPr>
-      <w:r>
-        <w:t>Type (i.e. checking, savings, credit)</w:t>
-      </w:r>
-    </w:p>
-    <w:p>
-      <w:pPr>
-        <w:pStyle w:val="ListParagraph"/>
-        <w:numPr>
-          <w:ilvl w:val="1"/>
-          <w:numId w:val="3"/>
-        </w:numPr>
-      </w:pPr>
-      <w:r>
-        <w:t>Balance</w:t>
-      </w:r>
+        <w:t>AccountId</w:t>
+      </w:r>
+      <w:proofErr w:type="spellEnd"/>
     </w:p>
     <w:p>
       <w:pPr>
@@ -1241,51 +1330,6 @@
           <w:numId w:val="3"/>
         </w:numPr>
       </w:pPr>
-      <w:proofErr w:type="spellStart"/>
-      <w:r>
-        <w:t>UserAccounts</w:t>
-      </w:r>
-      <w:proofErr w:type="spellEnd"/>
-      <w:r>
-        <w:t xml:space="preserve"> (linking table)</w:t>
-      </w:r>
-    </w:p>
-    <w:p>
-      <w:pPr>
-        <w:pStyle w:val="ListParagraph"/>
-        <w:numPr>
-          <w:ilvl w:val="1"/>
-          <w:numId w:val="3"/>
-        </w:numPr>
-      </w:pPr>
-      <w:proofErr w:type="spellStart"/>
-      <w:r>
-        <w:t>UserId</w:t>
-      </w:r>
-      <w:proofErr w:type="spellEnd"/>
-    </w:p>
-    <w:p>
-      <w:pPr>
-        <w:pStyle w:val="ListParagraph"/>
-        <w:numPr>
-          <w:ilvl w:val="1"/>
-          <w:numId w:val="3"/>
-        </w:numPr>
-      </w:pPr>
-      <w:proofErr w:type="spellStart"/>
-      <w:r>
-        <w:t>AccountId</w:t>
-      </w:r>
-      <w:proofErr w:type="spellEnd"/>
-    </w:p>
-    <w:p>
-      <w:pPr>
-        <w:pStyle w:val="ListParagraph"/>
-        <w:numPr>
-          <w:ilvl w:val="0"/>
-          <w:numId w:val="3"/>
-        </w:numPr>
-      </w:pPr>
       <w:r>
         <w:t>Transactions</w:t>
       </w:r>
@@ -1317,199 +1361,289 @@
       </w:pPr>
       <w:proofErr w:type="spellStart"/>
       <w:r>
-        <w:t>AccountId</w:t>
-      </w:r>
-      <w:proofErr w:type="spellEnd"/>
-    </w:p>
-    <w:p>
-      <w:pPr>
-        <w:pStyle w:val="ListParagraph"/>
-        <w:numPr>
-          <w:ilvl w:val="1"/>
-          <w:numId w:val="3"/>
-        </w:numPr>
-      </w:pPr>
-      <w:proofErr w:type="spellStart"/>
-      <w:r>
-        <w:t>UserId</w:t>
-      </w:r>
-      <w:proofErr w:type="spellEnd"/>
-    </w:p>
-    <w:p>
-      <w:pPr>
-        <w:pStyle w:val="ListParagraph"/>
-        <w:numPr>
-          <w:ilvl w:val="1"/>
-          <w:numId w:val="3"/>
-        </w:numPr>
-      </w:pPr>
-      <w:r>
-        <w:t>Merchant</w:t>
-      </w:r>
-    </w:p>
-    <w:p>
-      <w:pPr>
-        <w:pStyle w:val="ListParagraph"/>
-        <w:numPr>
-          <w:ilvl w:val="1"/>
-          <w:numId w:val="3"/>
-        </w:numPr>
-      </w:pPr>
-      <w:r>
-        <w:t>Amount</w:t>
-      </w:r>
-    </w:p>
-    <w:p>
-      <w:pPr>
-        <w:pStyle w:val="ListParagraph"/>
-        <w:numPr>
-          <w:ilvl w:val="1"/>
-          <w:numId w:val="3"/>
-        </w:numPr>
-      </w:pPr>
-      <w:r>
-        <w:t>Currency</w:t>
-      </w:r>
-    </w:p>
-    <w:p>
-      <w:pPr>
-        <w:pStyle w:val="ListParagraph"/>
-        <w:numPr>
-          <w:ilvl w:val="1"/>
-          <w:numId w:val="3"/>
-        </w:numPr>
-      </w:pPr>
-      <w:r>
-        <w:t>Status (i.e. pending)</w:t>
-      </w:r>
-    </w:p>
-    <w:p>
-      <w:pPr>
-        <w:pStyle w:val="ListParagraph"/>
-        <w:numPr>
-          <w:ilvl w:val="0"/>
-          <w:numId w:val="3"/>
-        </w:numPr>
-      </w:pPr>
-      <w:r>
-        <w:t>Banks</w:t>
-      </w:r>
-    </w:p>
-    <w:p>
-      <w:pPr>
-        <w:pStyle w:val="ListParagraph"/>
-        <w:numPr>
-          <w:ilvl w:val="1"/>
-          <w:numId w:val="3"/>
-        </w:numPr>
-      </w:pPr>
-      <w:proofErr w:type="spellStart"/>
-      <w:r>
-        <w:t>Bank</w:t>
-      </w:r>
-      <w:r>
-        <w:t>Id</w:t>
-      </w:r>
-      <w:proofErr w:type="spellEnd"/>
-    </w:p>
-    <w:p>
-      <w:pPr>
-        <w:pStyle w:val="ListParagraph"/>
-        <w:numPr>
-          <w:ilvl w:val="1"/>
-          <w:numId w:val="3"/>
-        </w:numPr>
-      </w:pPr>
-      <w:r>
-        <w:t>Name</w:t>
-      </w:r>
-    </w:p>
-    <w:p>
-      <w:pPr>
-        <w:pStyle w:val="ListParagraph"/>
-        <w:numPr>
-          <w:ilvl w:val="1"/>
-          <w:numId w:val="3"/>
-        </w:numPr>
-      </w:pPr>
-      <w:proofErr w:type="spellStart"/>
-      <w:r>
-        <w:t>RoutingNumber</w:t>
-      </w:r>
-      <w:proofErr w:type="spellEnd"/>
-    </w:p>
-    <w:p>
-      <w:pPr>
-        <w:pStyle w:val="ListParagraph"/>
-        <w:numPr>
-          <w:ilvl w:val="0"/>
-          <w:numId w:val="3"/>
-        </w:numPr>
-      </w:pPr>
-      <w:proofErr w:type="spellStart"/>
-      <w:r>
-        <w:t>CreditScores</w:t>
-      </w:r>
-      <w:proofErr w:type="spellEnd"/>
-    </w:p>
-    <w:p>
-      <w:pPr>
-        <w:pStyle w:val="ListParagraph"/>
-        <w:numPr>
-          <w:ilvl w:val="1"/>
-          <w:numId w:val="3"/>
-        </w:numPr>
-      </w:pPr>
-      <w:proofErr w:type="spellStart"/>
-      <w:r>
-        <w:t>CreditScore</w:t>
-      </w:r>
-      <w:r>
-        <w:t>Id</w:t>
-      </w:r>
-      <w:proofErr w:type="spellEnd"/>
-    </w:p>
-    <w:p>
-      <w:pPr>
-        <w:pStyle w:val="ListParagraph"/>
-        <w:numPr>
-          <w:ilvl w:val="1"/>
-          <w:numId w:val="3"/>
-        </w:numPr>
-      </w:pPr>
-      <w:proofErr w:type="spellStart"/>
-      <w:r>
-        <w:t>UserId</w:t>
-      </w:r>
-      <w:proofErr w:type="spellEnd"/>
-    </w:p>
-    <w:p>
-      <w:pPr>
-        <w:pStyle w:val="ListParagraph"/>
-        <w:numPr>
-          <w:ilvl w:val="1"/>
-          <w:numId w:val="3"/>
-        </w:numPr>
-      </w:pPr>
-      <w:proofErr w:type="spellStart"/>
-      <w:r>
-        <w:t>BureauName</w:t>
-      </w:r>
-      <w:proofErr w:type="spellEnd"/>
-    </w:p>
-    <w:p>
-      <w:pPr>
-        <w:pStyle w:val="ListParagraph"/>
-        <w:numPr>
-          <w:ilvl w:val="1"/>
-          <w:numId w:val="3"/>
-        </w:numPr>
-      </w:pPr>
-      <w:r>
-        <w:t>Score</w:t>
+        <w:t>A</w:t>
       </w:r>
       <w:bookmarkStart w:id="0" w:name="_GoBack"/>
       <w:bookmarkEnd w:id="0"/>
+      <w:r>
+        <w:t>ccountId</w:t>
+      </w:r>
+      <w:proofErr w:type="spellEnd"/>
+    </w:p>
+    <w:p>
+      <w:pPr>
+        <w:pStyle w:val="ListParagraph"/>
+        <w:numPr>
+          <w:ilvl w:val="1"/>
+          <w:numId w:val="3"/>
+        </w:numPr>
+      </w:pPr>
+      <w:proofErr w:type="spellStart"/>
+      <w:r>
+        <w:t>Merchant</w:t>
+      </w:r>
+      <w:r>
+        <w:t>Name</w:t>
+      </w:r>
+      <w:proofErr w:type="spellEnd"/>
+    </w:p>
+    <w:p>
+      <w:pPr>
+        <w:pStyle w:val="ListParagraph"/>
+        <w:numPr>
+          <w:ilvl w:val="1"/>
+          <w:numId w:val="3"/>
+        </w:numPr>
+      </w:pPr>
+      <w:r>
+        <w:t>Amount</w:t>
+      </w:r>
+    </w:p>
+    <w:p>
+      <w:pPr>
+        <w:pStyle w:val="ListParagraph"/>
+        <w:numPr>
+          <w:ilvl w:val="1"/>
+          <w:numId w:val="3"/>
+        </w:numPr>
+      </w:pPr>
+      <w:r>
+        <w:t>Currency</w:t>
+      </w:r>
+    </w:p>
+    <w:p>
+      <w:pPr>
+        <w:pStyle w:val="ListParagraph"/>
+        <w:numPr>
+          <w:ilvl w:val="1"/>
+          <w:numId w:val="3"/>
+        </w:numPr>
+      </w:pPr>
+      <w:proofErr w:type="spellStart"/>
+      <w:r>
+        <w:t>Status</w:t>
+      </w:r>
+      <w:r>
+        <w:t>ID</w:t>
+      </w:r>
+      <w:proofErr w:type="spellEnd"/>
+    </w:p>
+    <w:p>
+      <w:pPr>
+        <w:pStyle w:val="ListParagraph"/>
+        <w:numPr>
+          <w:ilvl w:val="0"/>
+          <w:numId w:val="3"/>
+        </w:numPr>
+      </w:pPr>
+      <w:r>
+        <w:t>Statuses</w:t>
+      </w:r>
+    </w:p>
+    <w:p>
+      <w:pPr>
+        <w:pStyle w:val="ListParagraph"/>
+        <w:numPr>
+          <w:ilvl w:val="1"/>
+          <w:numId w:val="3"/>
+        </w:numPr>
+      </w:pPr>
+      <w:proofErr w:type="spellStart"/>
+      <w:r>
+        <w:t>StatusID</w:t>
+      </w:r>
+      <w:proofErr w:type="spellEnd"/>
+    </w:p>
+    <w:p>
+      <w:pPr>
+        <w:pStyle w:val="ListParagraph"/>
+        <w:numPr>
+          <w:ilvl w:val="1"/>
+          <w:numId w:val="3"/>
+        </w:numPr>
+      </w:pPr>
+      <w:r>
+        <w:t>Status</w:t>
+      </w:r>
+      <w:r>
+        <w:t xml:space="preserve"> (i.e. pending)</w:t>
+      </w:r>
+      <w:r>
+        <w:tab/>
+      </w:r>
+    </w:p>
+    <w:p>
+      <w:pPr>
+        <w:pStyle w:val="ListParagraph"/>
+        <w:numPr>
+          <w:ilvl w:val="0"/>
+          <w:numId w:val="3"/>
+        </w:numPr>
+      </w:pPr>
+      <w:r>
+        <w:t>Banks</w:t>
+      </w:r>
+    </w:p>
+    <w:p>
+      <w:pPr>
+        <w:pStyle w:val="ListParagraph"/>
+        <w:numPr>
+          <w:ilvl w:val="1"/>
+          <w:numId w:val="3"/>
+        </w:numPr>
+      </w:pPr>
+      <w:proofErr w:type="spellStart"/>
+      <w:r>
+        <w:t>Bank</w:t>
+      </w:r>
+      <w:r>
+        <w:t>Id</w:t>
+      </w:r>
+      <w:proofErr w:type="spellEnd"/>
+    </w:p>
+    <w:p>
+      <w:pPr>
+        <w:pStyle w:val="ListParagraph"/>
+        <w:numPr>
+          <w:ilvl w:val="1"/>
+          <w:numId w:val="3"/>
+        </w:numPr>
+      </w:pPr>
+      <w:proofErr w:type="spellStart"/>
+      <w:r>
+        <w:t>Bank</w:t>
+      </w:r>
+      <w:r>
+        <w:t>Name</w:t>
+      </w:r>
+      <w:proofErr w:type="spellEnd"/>
+    </w:p>
+    <w:p>
+      <w:pPr>
+        <w:pStyle w:val="ListParagraph"/>
+        <w:numPr>
+          <w:ilvl w:val="1"/>
+          <w:numId w:val="3"/>
+        </w:numPr>
+      </w:pPr>
+      <w:proofErr w:type="spellStart"/>
+      <w:r>
+        <w:t>RoutingNumber</w:t>
+      </w:r>
+      <w:proofErr w:type="spellEnd"/>
+    </w:p>
+    <w:p>
+      <w:pPr>
+        <w:pStyle w:val="ListParagraph"/>
+        <w:numPr>
+          <w:ilvl w:val="0"/>
+          <w:numId w:val="3"/>
+        </w:numPr>
+      </w:pPr>
+      <w:proofErr w:type="spellStart"/>
+      <w:r>
+        <w:t>CreditScores</w:t>
+      </w:r>
+      <w:proofErr w:type="spellEnd"/>
+    </w:p>
+    <w:p>
+      <w:pPr>
+        <w:pStyle w:val="ListParagraph"/>
+        <w:numPr>
+          <w:ilvl w:val="1"/>
+          <w:numId w:val="3"/>
+        </w:numPr>
+      </w:pPr>
+      <w:proofErr w:type="spellStart"/>
+      <w:r>
+        <w:t>CreditScore</w:t>
+      </w:r>
+      <w:r>
+        <w:t>Id</w:t>
+      </w:r>
+      <w:proofErr w:type="spellEnd"/>
+    </w:p>
+    <w:p>
+      <w:pPr>
+        <w:pStyle w:val="ListParagraph"/>
+        <w:numPr>
+          <w:ilvl w:val="1"/>
+          <w:numId w:val="3"/>
+        </w:numPr>
+      </w:pPr>
+      <w:proofErr w:type="spellStart"/>
+      <w:r>
+        <w:t>UserId</w:t>
+      </w:r>
+      <w:proofErr w:type="spellEnd"/>
+    </w:p>
+    <w:p>
+      <w:pPr>
+        <w:pStyle w:val="ListParagraph"/>
+        <w:numPr>
+          <w:ilvl w:val="1"/>
+          <w:numId w:val="3"/>
+        </w:numPr>
+      </w:pPr>
+      <w:proofErr w:type="spellStart"/>
+      <w:r>
+        <w:t>CreditBureauID</w:t>
+      </w:r>
+      <w:proofErr w:type="spellEnd"/>
+    </w:p>
+    <w:p>
+      <w:pPr>
+        <w:pStyle w:val="ListParagraph"/>
+        <w:numPr>
+          <w:ilvl w:val="1"/>
+          <w:numId w:val="3"/>
+        </w:numPr>
+      </w:pPr>
+      <w:r>
+        <w:t>Score</w:t>
+      </w:r>
+    </w:p>
+    <w:p>
+      <w:pPr>
+        <w:pStyle w:val="ListParagraph"/>
+        <w:numPr>
+          <w:ilvl w:val="0"/>
+          <w:numId w:val="3"/>
+        </w:numPr>
+      </w:pPr>
+      <w:proofErr w:type="spellStart"/>
+      <w:r>
+        <w:t>CreditBureaus</w:t>
+      </w:r>
+      <w:proofErr w:type="spellEnd"/>
+    </w:p>
+    <w:p>
+      <w:pPr>
+        <w:pStyle w:val="ListParagraph"/>
+        <w:numPr>
+          <w:ilvl w:val="1"/>
+          <w:numId w:val="3"/>
+        </w:numPr>
+      </w:pPr>
+      <w:proofErr w:type="spellStart"/>
+      <w:r>
+        <w:t>CreditBureauID</w:t>
+      </w:r>
+      <w:proofErr w:type="spellEnd"/>
+    </w:p>
+    <w:p>
+      <w:pPr>
+        <w:pStyle w:val="ListParagraph"/>
+        <w:numPr>
+          <w:ilvl w:val="1"/>
+          <w:numId w:val="3"/>
+        </w:numPr>
+      </w:pPr>
+      <w:proofErr w:type="spellStart"/>
+      <w:r>
+        <w:t>CreditBureauName</w:t>
+      </w:r>
+      <w:proofErr w:type="spellEnd"/>
     </w:p>
     <w:sectPr>
       <w:headerReference w:type="default" r:id="rId8"/>
@@ -2607,7 +2741,7 @@
 </file>
 
 <file path=customXml/itemProps1.xml><?xml version="1.0" encoding="utf-8"?>
-<ds:datastoreItem xmlns:ds="http://schemas.openxmlformats.org/officeDocument/2006/customXml" ds:itemID="{EB32F03C-2963-0B4E-92FF-CBF3D0A48EDC}">
+<ds:datastoreItem xmlns:ds="http://schemas.openxmlformats.org/officeDocument/2006/customXml" ds:itemID="{FAFB3ABF-37D9-9A4C-B8D3-090C05C111BE}">
   <ds:schemaRefs>
     <ds:schemaRef ds:uri="http://schemas.openxmlformats.org/officeDocument/2006/bibliography"/>
   </ds:schemaRefs>

</xml_diff>